<commit_message>
Add use cases of client
</commit_message>
<xml_diff>
--- a/UseCase/Реестр вариантов использования.docx
+++ b/UseCase/Реестр вариантов использования.docx
@@ -6,7 +6,6 @@
       <w:tblPr>
         <w:tblStyle w:val="-4"/>
         <w:tblW w:w="0" w:type="auto"/>
-        <w:tblInd w:w="0" w:type="dxa"/>
         <w:tblBorders>
           <w:top w:val="single" w:sz="4" w:space="0" w:color="auto"/>
           <w:left w:val="single" w:sz="4" w:space="0" w:color="auto"/>
@@ -563,92 +562,104 @@
             <w:cnfStyle w:val="001000000000" w:firstRow="0" w:lastRow="0" w:firstColumn="1" w:lastColumn="0" w:oddVBand="0" w:evenVBand="0" w:oddHBand="0" w:evenHBand="0" w:firstRowFirstColumn="0" w:firstRowLastColumn="0" w:lastRowFirstColumn="0" w:lastRowLastColumn="0"/>
             <w:tcW w:w="2322" w:type="dxa"/>
             <w:tcBorders>
-              <w:right w:val="single" w:sz="4" w:space="0" w:color="8064A2" w:themeColor="accent4"/>
-            </w:tcBorders>
-            <w:hideMark/>
-          </w:tcPr>
-          <w:p>
-            <w:pPr>
-              <w:rPr>
-                <w:lang w:val="en-US"/>
-              </w:rPr>
-            </w:pPr>
-            <w:r>
-              <w:rPr>
-                <w:lang w:val="en-US"/>
-              </w:rPr>
-              <w:t>C1</w:t>
-            </w:r>
-          </w:p>
-        </w:tc>
-        <w:tc>
-          <w:tcPr>
-            <w:tcW w:w="2322" w:type="dxa"/>
-            <w:tcBorders>
-              <w:left w:val="single" w:sz="4" w:space="0" w:color="auto"/>
-              <w:right w:val="single" w:sz="4" w:space="0" w:color="auto"/>
-            </w:tcBorders>
-            <w:hideMark/>
-          </w:tcPr>
-          <w:p>
-            <w:pPr>
-              <w:cnfStyle w:val="000000100000" w:firstRow="0" w:lastRow="0" w:firstColumn="0" w:lastColumn="0" w:oddVBand="0" w:evenVBand="0" w:oddHBand="1" w:evenHBand="0" w:firstRowFirstColumn="0" w:firstRowLastColumn="0" w:lastRowFirstColumn="0" w:lastRowLastColumn="0"/>
-              <w:rPr>
-                <w:lang w:val="ru-RU"/>
-              </w:rPr>
-            </w:pPr>
-            <w:r>
-              <w:rPr>
-                <w:lang w:val="ru-RU"/>
-              </w:rPr>
-              <w:t>Клиент</w:t>
-            </w:r>
-          </w:p>
-        </w:tc>
-        <w:tc>
-          <w:tcPr>
-            <w:tcW w:w="2322" w:type="dxa"/>
-            <w:tcBorders>
-              <w:left w:val="single" w:sz="4" w:space="0" w:color="auto"/>
-              <w:right w:val="single" w:sz="4" w:space="0" w:color="auto"/>
-            </w:tcBorders>
-            <w:hideMark/>
-          </w:tcPr>
-          <w:p>
-            <w:pPr>
-              <w:cnfStyle w:val="000000100000" w:firstRow="0" w:lastRow="0" w:firstColumn="0" w:lastColumn="0" w:oddVBand="0" w:evenVBand="0" w:oddHBand="1" w:evenHBand="0" w:firstRowFirstColumn="0" w:firstRowLastColumn="0" w:lastRowFirstColumn="0" w:lastRowLastColumn="0"/>
-              <w:rPr>
-                <w:lang w:val="ru-RU"/>
-              </w:rPr>
-            </w:pPr>
-            <w:r>
-              <w:rPr>
-                <w:lang w:val="ru-RU"/>
-              </w:rPr>
-              <w:t>Просмотр билетов</w:t>
-            </w:r>
-          </w:p>
-        </w:tc>
-        <w:tc>
-          <w:tcPr>
-            <w:tcW w:w="2322" w:type="dxa"/>
-            <w:tcBorders>
-              <w:left w:val="single" w:sz="4" w:space="0" w:color="auto"/>
-            </w:tcBorders>
-            <w:hideMark/>
-          </w:tcPr>
-          <w:p>
-            <w:pPr>
-              <w:cnfStyle w:val="000000100000" w:firstRow="0" w:lastRow="0" w:firstColumn="0" w:lastColumn="0" w:oddVBand="0" w:evenVBand="0" w:oddHBand="1" w:evenHBand="0" w:firstRowFirstColumn="0" w:firstRowLastColumn="0" w:lastRowFirstColumn="0" w:lastRowLastColumn="0"/>
-              <w:rPr>
-                <w:lang w:val="ru-RU"/>
-              </w:rPr>
-            </w:pPr>
-            <w:r>
-              <w:rPr>
-                <w:lang w:val="ru-RU"/>
-              </w:rPr>
-              <w:t>Клиент  может просматривать билеты на сеанс на сайте.</w:t>
+              <w:top w:val="single" w:sz="4" w:space="0" w:color="auto"/>
+              <w:left w:val="single" w:sz="4" w:space="0" w:color="auto"/>
+              <w:bottom w:val="single" w:sz="4" w:space="0" w:color="auto"/>
+              <w:right w:val="single" w:sz="4" w:space="0" w:color="auto"/>
+            </w:tcBorders>
+          </w:tcPr>
+          <w:p>
+            <w:pPr>
+              <w:rPr>
+                <w:lang w:val="ru-RU"/>
+              </w:rPr>
+            </w:pPr>
+            <w:r>
+              <w:rPr>
+                <w:lang w:val="en-US"/>
+              </w:rPr>
+              <w:t>G5</w:t>
+            </w:r>
+          </w:p>
+        </w:tc>
+        <w:tc>
+          <w:tcPr>
+            <w:tcW w:w="2322" w:type="dxa"/>
+            <w:tcBorders>
+              <w:top w:val="single" w:sz="4" w:space="0" w:color="auto"/>
+              <w:left w:val="single" w:sz="4" w:space="0" w:color="auto"/>
+              <w:bottom w:val="single" w:sz="4" w:space="0" w:color="auto"/>
+              <w:right w:val="single" w:sz="4" w:space="0" w:color="auto"/>
+            </w:tcBorders>
+          </w:tcPr>
+          <w:p>
+            <w:pPr>
+              <w:cnfStyle w:val="000000100000" w:firstRow="0" w:lastRow="0" w:firstColumn="0" w:lastColumn="0" w:oddVBand="0" w:evenVBand="0" w:oddHBand="1" w:evenHBand="0" w:firstRowFirstColumn="0" w:firstRowLastColumn="0" w:lastRowFirstColumn="0" w:lastRowLastColumn="0"/>
+              <w:rPr>
+                <w:lang w:val="ru-RU"/>
+              </w:rPr>
+            </w:pPr>
+            <w:r>
+              <w:rPr>
+                <w:lang w:val="ru-RU"/>
+              </w:rPr>
+              <w:t>Гость</w:t>
+            </w:r>
+          </w:p>
+        </w:tc>
+        <w:tc>
+          <w:tcPr>
+            <w:tcW w:w="2322" w:type="dxa"/>
+            <w:tcBorders>
+              <w:top w:val="single" w:sz="4" w:space="0" w:color="auto"/>
+              <w:left w:val="single" w:sz="4" w:space="0" w:color="auto"/>
+              <w:bottom w:val="single" w:sz="4" w:space="0" w:color="auto"/>
+              <w:right w:val="single" w:sz="4" w:space="0" w:color="auto"/>
+            </w:tcBorders>
+          </w:tcPr>
+          <w:p>
+            <w:pPr>
+              <w:cnfStyle w:val="000000100000" w:firstRow="0" w:lastRow="0" w:firstColumn="0" w:lastColumn="0" w:oddVBand="0" w:evenVBand="0" w:oddHBand="1" w:evenHBand="0" w:firstRowFirstColumn="0" w:firstRowLastColumn="0" w:lastRowFirstColumn="0" w:lastRowLastColumn="0"/>
+              <w:rPr>
+                <w:lang w:val="ru-RU"/>
+              </w:rPr>
+            </w:pPr>
+            <w:r>
+              <w:rPr>
+                <w:lang w:val="ru-RU"/>
+              </w:rPr>
+              <w:t>Поиск сеансов по критериям</w:t>
+            </w:r>
+          </w:p>
+        </w:tc>
+        <w:tc>
+          <w:tcPr>
+            <w:tcW w:w="2322" w:type="dxa"/>
+            <w:tcBorders>
+              <w:top w:val="single" w:sz="4" w:space="0" w:color="auto"/>
+              <w:left w:val="single" w:sz="4" w:space="0" w:color="auto"/>
+              <w:bottom w:val="single" w:sz="4" w:space="0" w:color="auto"/>
+              <w:right w:val="single" w:sz="4" w:space="0" w:color="auto"/>
+            </w:tcBorders>
+          </w:tcPr>
+          <w:p>
+            <w:pPr>
+              <w:cnfStyle w:val="000000100000" w:firstRow="0" w:lastRow="0" w:firstColumn="0" w:lastColumn="0" w:oddVBand="0" w:evenVBand="0" w:oddHBand="1" w:evenHBand="0" w:firstRowFirstColumn="0" w:firstRowLastColumn="0" w:lastRowFirstColumn="0" w:lastRowLastColumn="0"/>
+              <w:rPr>
+                <w:lang w:val="ru-RU"/>
+              </w:rPr>
+            </w:pPr>
+            <w:r>
+              <w:rPr>
+                <w:lang w:val="ru-RU"/>
+              </w:rPr>
+              <w:t>Гость</w:t>
+            </w:r>
+            <w:r>
+              <w:rPr>
+                <w:lang w:val="ru-RU"/>
+              </w:rPr>
+              <w:t xml:space="preserve"> может выполнять поиск сеансов по критериям.</w:t>
             </w:r>
           </w:p>
         </w:tc>
@@ -664,32 +675,30 @@
               <w:bottom w:val="single" w:sz="4" w:space="0" w:color="auto"/>
               <w:right w:val="single" w:sz="4" w:space="0" w:color="auto"/>
             </w:tcBorders>
-            <w:hideMark/>
-          </w:tcPr>
-          <w:p>
-            <w:pPr>
-              <w:rPr>
-                <w:lang w:val="en-US"/>
-              </w:rPr>
-            </w:pPr>
-            <w:r>
-              <w:rPr>
-                <w:lang w:val="en-US"/>
-              </w:rPr>
-              <w:t>C2</w:t>
-            </w:r>
-          </w:p>
-        </w:tc>
-        <w:tc>
-          <w:tcPr>
-            <w:tcW w:w="2322" w:type="dxa"/>
-            <w:tcBorders>
-              <w:top w:val="single" w:sz="4" w:space="0" w:color="auto"/>
-              <w:left w:val="single" w:sz="4" w:space="0" w:color="auto"/>
-              <w:bottom w:val="single" w:sz="4" w:space="0" w:color="auto"/>
-              <w:right w:val="single" w:sz="4" w:space="0" w:color="auto"/>
-            </w:tcBorders>
-            <w:hideMark/>
+          </w:tcPr>
+          <w:p>
+            <w:pPr>
+              <w:rPr>
+                <w:lang w:val="en-US"/>
+              </w:rPr>
+            </w:pPr>
+            <w:r>
+              <w:rPr>
+                <w:lang w:val="en-US"/>
+              </w:rPr>
+              <w:t>G6</w:t>
+            </w:r>
+          </w:p>
+        </w:tc>
+        <w:tc>
+          <w:tcPr>
+            <w:tcW w:w="2322" w:type="dxa"/>
+            <w:tcBorders>
+              <w:top w:val="single" w:sz="4" w:space="0" w:color="auto"/>
+              <w:left w:val="single" w:sz="4" w:space="0" w:color="auto"/>
+              <w:bottom w:val="single" w:sz="4" w:space="0" w:color="auto"/>
+              <w:right w:val="single" w:sz="4" w:space="0" w:color="auto"/>
+            </w:tcBorders>
           </w:tcPr>
           <w:p>
             <w:pPr>
@@ -702,46 +711,44 @@
               <w:rPr>
                 <w:lang w:val="ru-RU"/>
               </w:rPr>
-              <w:t>Клиент</w:t>
-            </w:r>
-          </w:p>
-        </w:tc>
-        <w:tc>
-          <w:tcPr>
-            <w:tcW w:w="2322" w:type="dxa"/>
-            <w:tcBorders>
-              <w:top w:val="single" w:sz="4" w:space="0" w:color="auto"/>
-              <w:left w:val="single" w:sz="4" w:space="0" w:color="auto"/>
-              <w:bottom w:val="single" w:sz="4" w:space="0" w:color="auto"/>
-              <w:right w:val="single" w:sz="4" w:space="0" w:color="auto"/>
-            </w:tcBorders>
-            <w:hideMark/>
+              <w:t>Гость</w:t>
+            </w:r>
+          </w:p>
+        </w:tc>
+        <w:tc>
+          <w:tcPr>
+            <w:tcW w:w="2322" w:type="dxa"/>
+            <w:tcBorders>
+              <w:top w:val="single" w:sz="4" w:space="0" w:color="auto"/>
+              <w:left w:val="single" w:sz="4" w:space="0" w:color="auto"/>
+              <w:bottom w:val="single" w:sz="4" w:space="0" w:color="auto"/>
+              <w:right w:val="single" w:sz="4" w:space="0" w:color="auto"/>
+            </w:tcBorders>
           </w:tcPr>
           <w:p>
             <w:pPr>
               <w:cnfStyle w:val="000000000000" w:firstRow="0" w:lastRow="0" w:firstColumn="0" w:lastColumn="0" w:oddVBand="0" w:evenVBand="0" w:oddHBand="0" w:evenHBand="0" w:firstRowFirstColumn="0" w:firstRowLastColumn="0" w:lastRowFirstColumn="0" w:lastRowLastColumn="0"/>
               <w:rPr>
-                <w:lang w:val="en-US"/>
-              </w:rPr>
-            </w:pPr>
-            <w:r>
-              <w:rPr>
-                <w:lang w:val="ru-RU"/>
-              </w:rPr>
-              <w:t>Заказ билетов</w:t>
-            </w:r>
-          </w:p>
-        </w:tc>
-        <w:tc>
-          <w:tcPr>
-            <w:tcW w:w="2322" w:type="dxa"/>
-            <w:tcBorders>
-              <w:top w:val="single" w:sz="4" w:space="0" w:color="auto"/>
-              <w:left w:val="single" w:sz="4" w:space="0" w:color="auto"/>
-              <w:bottom w:val="single" w:sz="4" w:space="0" w:color="auto"/>
-              <w:right w:val="single" w:sz="4" w:space="0" w:color="auto"/>
-            </w:tcBorders>
-            <w:hideMark/>
+                <w:lang w:val="ru-RU"/>
+              </w:rPr>
+            </w:pPr>
+            <w:r>
+              <w:rPr>
+                <w:lang w:val="ru-RU"/>
+              </w:rPr>
+              <w:t>Поиск фильмов по критериям</w:t>
+            </w:r>
+          </w:p>
+        </w:tc>
+        <w:tc>
+          <w:tcPr>
+            <w:tcW w:w="2322" w:type="dxa"/>
+            <w:tcBorders>
+              <w:top w:val="single" w:sz="4" w:space="0" w:color="auto"/>
+              <w:left w:val="single" w:sz="4" w:space="0" w:color="auto"/>
+              <w:bottom w:val="single" w:sz="4" w:space="0" w:color="auto"/>
+              <w:right w:val="single" w:sz="4" w:space="0" w:color="auto"/>
+            </w:tcBorders>
           </w:tcPr>
           <w:p>
             <w:pPr>
@@ -754,7 +761,7 @@
               <w:rPr>
                 <w:lang w:val="ru-RU"/>
               </w:rPr>
-              <w:t>Клиент может заказывать билеты на сеанс.</w:t>
+              <w:t>Гость может выполнять поиск фильмов по критериям.</w:t>
             </w:r>
           </w:p>
         </w:tc>
@@ -780,9 +787,9 @@
             </w:pPr>
             <w:r>
               <w:rPr>
-                <w:lang w:val="ru-RU"/>
-              </w:rPr>
-              <w:t>С3</w:t>
+                <w:lang w:val="en-US"/>
+              </w:rPr>
+              <w:t>C1</w:t>
             </w:r>
           </w:p>
         </w:tc>
@@ -823,39 +830,37 @@
             <w:pPr>
               <w:cnfStyle w:val="000000100000" w:firstRow="0" w:lastRow="0" w:firstColumn="0" w:lastColumn="0" w:oddVBand="0" w:evenVBand="0" w:oddHBand="1" w:evenHBand="0" w:firstRowFirstColumn="0" w:firstRowLastColumn="0" w:lastRowFirstColumn="0" w:lastRowLastColumn="0"/>
               <w:rPr>
-                <w:rFonts w:cstheme="minorHAnsi"/>
-                <w:lang w:val="ru-RU"/>
-              </w:rPr>
-            </w:pPr>
-            <w:r>
-              <w:rPr>
-                <w:rFonts w:cstheme="minorHAnsi"/>
-                <w:lang w:val="ru-RU"/>
-              </w:rPr>
-              <w:t>Отмена заказа</w:t>
-            </w:r>
-          </w:p>
-        </w:tc>
-        <w:tc>
-          <w:tcPr>
-            <w:tcW w:w="2322" w:type="dxa"/>
-            <w:tcBorders>
-              <w:left w:val="single" w:sz="4" w:space="0" w:color="auto"/>
-            </w:tcBorders>
-            <w:hideMark/>
-          </w:tcPr>
-          <w:p>
-            <w:pPr>
-              <w:cnfStyle w:val="000000100000" w:firstRow="0" w:lastRow="0" w:firstColumn="0" w:lastColumn="0" w:oddVBand="0" w:evenVBand="0" w:oddHBand="1" w:evenHBand="0" w:firstRowFirstColumn="0" w:firstRowLastColumn="0" w:lastRowFirstColumn="0" w:lastRowLastColumn="0"/>
-              <w:rPr>
-                <w:lang w:val="ru-RU"/>
-              </w:rPr>
-            </w:pPr>
-            <w:r>
-              <w:rPr>
-                <w:lang w:val="ru-RU"/>
-              </w:rPr>
-              <w:t>Клиент может отменить  заказ.</w:t>
+                <w:lang w:val="ru-RU"/>
+              </w:rPr>
+            </w:pPr>
+            <w:r>
+              <w:rPr>
+                <w:lang w:val="ru-RU"/>
+              </w:rPr>
+              <w:t>Просмотр билетов</w:t>
+            </w:r>
+          </w:p>
+        </w:tc>
+        <w:tc>
+          <w:tcPr>
+            <w:tcW w:w="2322" w:type="dxa"/>
+            <w:tcBorders>
+              <w:left w:val="single" w:sz="4" w:space="0" w:color="auto"/>
+            </w:tcBorders>
+            <w:hideMark/>
+          </w:tcPr>
+          <w:p>
+            <w:pPr>
+              <w:cnfStyle w:val="000000100000" w:firstRow="0" w:lastRow="0" w:firstColumn="0" w:lastColumn="0" w:oddVBand="0" w:evenVBand="0" w:oddHBand="1" w:evenHBand="0" w:firstRowFirstColumn="0" w:firstRowLastColumn="0" w:lastRowFirstColumn="0" w:lastRowLastColumn="0"/>
+              <w:rPr>
+                <w:lang w:val="ru-RU"/>
+              </w:rPr>
+            </w:pPr>
+            <w:r>
+              <w:rPr>
+                <w:lang w:val="ru-RU"/>
+              </w:rPr>
+              <w:t>Клиент  может просматривать билеты на сеанс на сайте.</w:t>
             </w:r>
           </w:p>
         </w:tc>
@@ -876,14 +881,14 @@
           <w:p>
             <w:pPr>
               <w:rPr>
-                <w:lang w:val="ru-RU"/>
-              </w:rPr>
-            </w:pPr>
-            <w:r>
-              <w:rPr>
-                <w:lang w:val="en-US"/>
-              </w:rPr>
-              <w:t>C4</w:t>
+                <w:lang w:val="en-US"/>
+              </w:rPr>
+            </w:pPr>
+            <w:r>
+              <w:rPr>
+                <w:lang w:val="en-US"/>
+              </w:rPr>
+              <w:t>C2</w:t>
             </w:r>
           </w:p>
         </w:tc>
@@ -928,14 +933,14 @@
             <w:pPr>
               <w:cnfStyle w:val="000000000000" w:firstRow="0" w:lastRow="0" w:firstColumn="0" w:lastColumn="0" w:oddVBand="0" w:evenVBand="0" w:oddHBand="0" w:evenHBand="0" w:firstRowFirstColumn="0" w:firstRowLastColumn="0" w:lastRowFirstColumn="0" w:lastRowLastColumn="0"/>
               <w:rPr>
-                <w:lang w:val="ru-RU"/>
-              </w:rPr>
-            </w:pPr>
-            <w:r>
-              <w:rPr>
-                <w:lang w:val="ru-RU"/>
-              </w:rPr>
-              <w:t>Редактирование своих данных</w:t>
+                <w:lang w:val="en-US"/>
+              </w:rPr>
+            </w:pPr>
+            <w:r>
+              <w:rPr>
+                <w:lang w:val="ru-RU"/>
+              </w:rPr>
+              <w:t>Заказ билетов</w:t>
             </w:r>
           </w:p>
         </w:tc>
@@ -961,7 +966,7 @@
               <w:rPr>
                 <w:lang w:val="ru-RU"/>
               </w:rPr>
-              <w:t>Клиент может изменять  личные данные.</w:t>
+              <w:t>Клиент может заказывать билеты на сеанс.</w:t>
             </w:r>
           </w:p>
         </w:tc>
@@ -987,9 +992,9 @@
             </w:pPr>
             <w:r>
               <w:rPr>
-                <w:lang w:val="en-US"/>
-              </w:rPr>
-              <w:t>C5</w:t>
+                <w:lang w:val="ru-RU"/>
+              </w:rPr>
+              <w:t>С3</w:t>
             </w:r>
           </w:p>
         </w:tc>
@@ -1030,37 +1035,39 @@
             <w:pPr>
               <w:cnfStyle w:val="000000100000" w:firstRow="0" w:lastRow="0" w:firstColumn="0" w:lastColumn="0" w:oddVBand="0" w:evenVBand="0" w:oddHBand="1" w:evenHBand="0" w:firstRowFirstColumn="0" w:firstRowLastColumn="0" w:lastRowFirstColumn="0" w:lastRowLastColumn="0"/>
               <w:rPr>
-                <w:lang w:val="ru-RU"/>
-              </w:rPr>
-            </w:pPr>
-            <w:r>
-              <w:rPr>
-                <w:lang w:val="ru-RU"/>
-              </w:rPr>
-              <w:t>Просмотр истории заказов</w:t>
-            </w:r>
-          </w:p>
-        </w:tc>
-        <w:tc>
-          <w:tcPr>
-            <w:tcW w:w="2322" w:type="dxa"/>
-            <w:tcBorders>
-              <w:left w:val="single" w:sz="4" w:space="0" w:color="auto"/>
-            </w:tcBorders>
-            <w:hideMark/>
-          </w:tcPr>
-          <w:p>
-            <w:pPr>
-              <w:cnfStyle w:val="000000100000" w:firstRow="0" w:lastRow="0" w:firstColumn="0" w:lastColumn="0" w:oddVBand="0" w:evenVBand="0" w:oddHBand="1" w:evenHBand="0" w:firstRowFirstColumn="0" w:firstRowLastColumn="0" w:lastRowFirstColumn="0" w:lastRowLastColumn="0"/>
-              <w:rPr>
-                <w:lang w:val="ru-RU"/>
-              </w:rPr>
-            </w:pPr>
-            <w:r>
-              <w:rPr>
-                <w:lang w:val="ru-RU"/>
-              </w:rPr>
-              <w:t>Клиент может просматривать историю своих заказов.</w:t>
+                <w:rFonts w:cstheme="minorHAnsi"/>
+                <w:lang w:val="ru-RU"/>
+              </w:rPr>
+            </w:pPr>
+            <w:r>
+              <w:rPr>
+                <w:rFonts w:cstheme="minorHAnsi"/>
+                <w:lang w:val="ru-RU"/>
+              </w:rPr>
+              <w:t>Отмена заказа</w:t>
+            </w:r>
+          </w:p>
+        </w:tc>
+        <w:tc>
+          <w:tcPr>
+            <w:tcW w:w="2322" w:type="dxa"/>
+            <w:tcBorders>
+              <w:left w:val="single" w:sz="4" w:space="0" w:color="auto"/>
+            </w:tcBorders>
+            <w:hideMark/>
+          </w:tcPr>
+          <w:p>
+            <w:pPr>
+              <w:cnfStyle w:val="000000100000" w:firstRow="0" w:lastRow="0" w:firstColumn="0" w:lastColumn="0" w:oddVBand="0" w:evenVBand="0" w:oddHBand="1" w:evenHBand="0" w:firstRowFirstColumn="0" w:firstRowLastColumn="0" w:lastRowFirstColumn="0" w:lastRowLastColumn="0"/>
+              <w:rPr>
+                <w:lang w:val="ru-RU"/>
+              </w:rPr>
+            </w:pPr>
+            <w:r>
+              <w:rPr>
+                <w:lang w:val="ru-RU"/>
+              </w:rPr>
+              <w:t>Клиент может отменить  заказ.</w:t>
             </w:r>
           </w:p>
         </w:tc>
@@ -1081,14 +1088,14 @@
           <w:p>
             <w:pPr>
               <w:rPr>
-                <w:lang w:val="en-US"/>
-              </w:rPr>
-            </w:pPr>
-            <w:r>
-              <w:rPr>
-                <w:lang w:val="en-US"/>
-              </w:rPr>
-              <w:t>C6</w:t>
+                <w:lang w:val="ru-RU"/>
+              </w:rPr>
+            </w:pPr>
+            <w:r>
+              <w:rPr>
+                <w:lang w:val="en-US"/>
+              </w:rPr>
+              <w:t>C4</w:t>
             </w:r>
           </w:p>
         </w:tc>
@@ -1133,14 +1140,14 @@
             <w:pPr>
               <w:cnfStyle w:val="000000000000" w:firstRow="0" w:lastRow="0" w:firstColumn="0" w:lastColumn="0" w:oddVBand="0" w:evenVBand="0" w:oddHBand="0" w:evenHBand="0" w:firstRowFirstColumn="0" w:firstRowLastColumn="0" w:lastRowFirstColumn="0" w:lastRowLastColumn="0"/>
               <w:rPr>
-                <w:lang w:val="en-US"/>
-              </w:rPr>
-            </w:pPr>
-            <w:r>
-              <w:rPr>
-                <w:lang w:val="ru-RU"/>
-              </w:rPr>
-              <w:t>Изменение пароля</w:t>
+                <w:lang w:val="ru-RU"/>
+              </w:rPr>
+            </w:pPr>
+            <w:r>
+              <w:rPr>
+                <w:lang w:val="ru-RU"/>
+              </w:rPr>
+              <w:t>Редактирование своих данных</w:t>
             </w:r>
           </w:p>
         </w:tc>
@@ -1166,7 +1173,7 @@
               <w:rPr>
                 <w:lang w:val="ru-RU"/>
               </w:rPr>
-              <w:t>Клиент может изменить пароль для входа на сайт.</w:t>
+              <w:t>Клиент может изменять  личные данные.</w:t>
             </w:r>
           </w:p>
         </w:tc>
@@ -1194,7 +1201,7 @@
               <w:rPr>
                 <w:lang w:val="en-US"/>
               </w:rPr>
-              <w:t>C7</w:t>
+              <w:t>C5</w:t>
             </w:r>
           </w:p>
         </w:tc>
@@ -1242,30 +1249,30 @@
               <w:rPr>
                 <w:lang w:val="ru-RU"/>
               </w:rPr>
-              <w:t>Поиск сеансов по критериям</w:t>
-            </w:r>
-          </w:p>
-        </w:tc>
-        <w:tc>
-          <w:tcPr>
-            <w:tcW w:w="2322" w:type="dxa"/>
-            <w:tcBorders>
-              <w:left w:val="single" w:sz="4" w:space="0" w:color="auto"/>
-            </w:tcBorders>
-            <w:hideMark/>
-          </w:tcPr>
-          <w:p>
-            <w:pPr>
-              <w:cnfStyle w:val="000000100000" w:firstRow="0" w:lastRow="0" w:firstColumn="0" w:lastColumn="0" w:oddVBand="0" w:evenVBand="0" w:oddHBand="1" w:evenHBand="0" w:firstRowFirstColumn="0" w:firstRowLastColumn="0" w:lastRowFirstColumn="0" w:lastRowLastColumn="0"/>
-              <w:rPr>
-                <w:lang w:val="ru-RU"/>
-              </w:rPr>
-            </w:pPr>
-            <w:r>
-              <w:rPr>
-                <w:lang w:val="ru-RU"/>
-              </w:rPr>
-              <w:t>Клиент может выполнять поиск сеансов по критериям.</w:t>
+              <w:t>Просмотр истории заказов</w:t>
+            </w:r>
+          </w:p>
+        </w:tc>
+        <w:tc>
+          <w:tcPr>
+            <w:tcW w:w="2322" w:type="dxa"/>
+            <w:tcBorders>
+              <w:left w:val="single" w:sz="4" w:space="0" w:color="auto"/>
+            </w:tcBorders>
+            <w:hideMark/>
+          </w:tcPr>
+          <w:p>
+            <w:pPr>
+              <w:cnfStyle w:val="000000100000" w:firstRow="0" w:lastRow="0" w:firstColumn="0" w:lastColumn="0" w:oddVBand="0" w:evenVBand="0" w:oddHBand="1" w:evenHBand="0" w:firstRowFirstColumn="0" w:firstRowLastColumn="0" w:lastRowFirstColumn="0" w:lastRowLastColumn="0"/>
+              <w:rPr>
+                <w:lang w:val="ru-RU"/>
+              </w:rPr>
+            </w:pPr>
+            <w:r>
+              <w:rPr>
+                <w:lang w:val="ru-RU"/>
+              </w:rPr>
+              <w:t>Клиент может просматривать историю своих заказов.</w:t>
             </w:r>
           </w:p>
         </w:tc>
@@ -1293,7 +1300,7 @@
               <w:rPr>
                 <w:lang w:val="en-US"/>
               </w:rPr>
-              <w:t>C8</w:t>
+              <w:t>C6</w:t>
             </w:r>
           </w:p>
         </w:tc>
@@ -1338,14 +1345,14 @@
             <w:pPr>
               <w:cnfStyle w:val="000000000000" w:firstRow="0" w:lastRow="0" w:firstColumn="0" w:lastColumn="0" w:oddVBand="0" w:evenVBand="0" w:oddHBand="0" w:evenHBand="0" w:firstRowFirstColumn="0" w:firstRowLastColumn="0" w:lastRowFirstColumn="0" w:lastRowLastColumn="0"/>
               <w:rPr>
-                <w:lang w:val="ru-RU"/>
-              </w:rPr>
-            </w:pPr>
-            <w:r>
-              <w:rPr>
-                <w:lang w:val="ru-RU"/>
-              </w:rPr>
-              <w:t>Поиск фильмов по критериям</w:t>
+                <w:lang w:val="en-US"/>
+              </w:rPr>
+            </w:pPr>
+            <w:r>
+              <w:rPr>
+                <w:lang w:val="ru-RU"/>
+              </w:rPr>
+              <w:t>Изменение пароля</w:t>
             </w:r>
           </w:p>
         </w:tc>
@@ -1371,7 +1378,7 @@
               <w:rPr>
                 <w:lang w:val="ru-RU"/>
               </w:rPr>
-              <w:t>Клиент может выполнять поиск фильмов по критериям.</w:t>
+              <w:t>Клиент может изменить пароль для входа на сайт.</w:t>
             </w:r>
           </w:p>
         </w:tc>
@@ -1395,6 +1402,8 @@
                 <w:lang w:val="en-US"/>
               </w:rPr>
             </w:pPr>
+            <w:bookmarkStart w:id="0" w:name="_GoBack"/>
+            <w:bookmarkEnd w:id="0"/>
             <w:r>
               <w:rPr>
                 <w:lang w:val="en-US"/>
@@ -2535,10 +2544,7 @@
         </w:tc>
       </w:tr>
     </w:tbl>
-    <w:p>
-      <w:bookmarkStart w:id="0" w:name="_GoBack"/>
-      <w:bookmarkEnd w:id="0"/>
-    </w:p>
+    <w:p/>
     <w:sectPr>
       <w:pgSz w:w="11906" w:h="16838"/>
       <w:pgMar w:top="1417" w:right="1417" w:bottom="1417" w:left="1417" w:header="708" w:footer="708" w:gutter="0"/>
@@ -2748,6 +2754,7 @@
     <w:tblPr>
       <w:tblStyleRowBandSize w:val="1"/>
       <w:tblStyleColBandSize w:val="1"/>
+      <w:tblInd w:w="0" w:type="dxa"/>
       <w:tblBorders>
         <w:top w:val="single" w:sz="8" w:space="0" w:color="8064A2" w:themeColor="accent4"/>
         <w:left w:val="single" w:sz="8" w:space="0" w:color="8064A2" w:themeColor="accent4"/>
@@ -3030,6 +3037,7 @@
     <w:tblPr>
       <w:tblStyleRowBandSize w:val="1"/>
       <w:tblStyleColBandSize w:val="1"/>
+      <w:tblInd w:w="0" w:type="dxa"/>
       <w:tblBorders>
         <w:top w:val="single" w:sz="8" w:space="0" w:color="8064A2" w:themeColor="accent4"/>
         <w:left w:val="single" w:sz="8" w:space="0" w:color="8064A2" w:themeColor="accent4"/>

</xml_diff>